<commit_message>
Agregacion URL repositorio al documento
</commit_message>
<xml_diff>
--- a/Documentos/2DAM_DI_T2_Bol1_Equipo1.docx
+++ b/Documentos/2DAM_DI_T2_Bol1_Equipo1.docx
@@ -1220,10 +1220,11 @@
               <w:tab w:val="right" w:leader="dot" w:pos="8494"/>
             </w:tabs>
             <w:rPr>
-              <w:rFonts w:ascii="Calibri" w:hAnsi="Calibri" w:cs="Calibri"/>
+              <w:rFonts w:eastAsiaTheme="minorEastAsia"/>
               <w:noProof/>
               <w:sz w:val="24"/>
               <w:szCs w:val="24"/>
+              <w:lang w:eastAsia="es-ES"/>
             </w:rPr>
           </w:pPr>
           <w:r>
@@ -1250,7 +1251,7 @@
             </w:rPr>
             <w:fldChar w:fldCharType="separate"/>
           </w:r>
-          <w:hyperlink w:anchor="_Toc180172106" w:history="1">
+          <w:hyperlink w:anchor="_Toc180177146" w:history="1">
             <w:r>
               <w:rPr>
                 <w:rStyle w:val="Hipervnculo"/>
@@ -1258,7 +1259,6 @@
                 <w:b/>
                 <w:bCs/>
                 <w:noProof/>
-                <w:color w:val="auto"/>
                 <w:sz w:val="24"/>
                 <w:szCs w:val="24"/>
               </w:rPr>
@@ -1266,7 +1266,6 @@
             </w:r>
             <w:r>
               <w:rPr>
-                <w:rFonts w:ascii="Calibri" w:hAnsi="Calibri" w:cs="Calibri"/>
                 <w:noProof/>
                 <w:webHidden/>
                 <w:sz w:val="24"/>
@@ -1276,7 +1275,6 @@
             </w:r>
             <w:r>
               <w:rPr>
-                <w:rFonts w:ascii="Calibri" w:hAnsi="Calibri" w:cs="Calibri"/>
                 <w:noProof/>
                 <w:webHidden/>
                 <w:sz w:val="24"/>
@@ -1286,17 +1284,15 @@
             </w:r>
             <w:r>
               <w:rPr>
-                <w:rFonts w:ascii="Calibri" w:hAnsi="Calibri" w:cs="Calibri"/>
                 <w:noProof/>
                 <w:webHidden/>
                 <w:sz w:val="24"/>
                 <w:szCs w:val="24"/>
               </w:rPr>
-              <w:instrText xml:space="preserve"> PAGEREF _Toc180172106 \h </w:instrText>
+              <w:instrText xml:space="preserve"> PAGEREF _Toc180177146 \h </w:instrText>
             </w:r>
             <w:r>
               <w:rPr>
-                <w:rFonts w:ascii="Calibri" w:hAnsi="Calibri" w:cs="Calibri"/>
                 <w:noProof/>
                 <w:webHidden/>
                 <w:sz w:val="24"/>
@@ -1305,7 +1301,6 @@
             </w:r>
             <w:r>
               <w:rPr>
-                <w:rFonts w:ascii="Calibri" w:hAnsi="Calibri" w:cs="Calibri"/>
                 <w:noProof/>
                 <w:webHidden/>
                 <w:sz w:val="24"/>
@@ -1315,7 +1310,6 @@
             </w:r>
             <w:r>
               <w:rPr>
-                <w:rFonts w:ascii="Calibri" w:hAnsi="Calibri" w:cs="Calibri"/>
                 <w:noProof/>
                 <w:webHidden/>
                 <w:sz w:val="24"/>
@@ -1325,7 +1319,6 @@
             </w:r>
             <w:r>
               <w:rPr>
-                <w:rFonts w:ascii="Calibri" w:hAnsi="Calibri" w:cs="Calibri"/>
                 <w:noProof/>
                 <w:webHidden/>
                 <w:sz w:val="24"/>
@@ -1342,13 +1335,14 @@
               <w:tab w:val="right" w:leader="dot" w:pos="8494"/>
             </w:tabs>
             <w:rPr>
-              <w:rFonts w:ascii="Calibri" w:hAnsi="Calibri" w:cs="Calibri"/>
+              <w:rFonts w:eastAsiaTheme="minorEastAsia"/>
               <w:noProof/>
               <w:sz w:val="24"/>
               <w:szCs w:val="24"/>
+              <w:lang w:eastAsia="es-ES"/>
             </w:rPr>
           </w:pPr>
-          <w:hyperlink w:anchor="_Toc180172107" w:history="1">
+          <w:hyperlink w:anchor="_Toc180177147" w:history="1">
             <w:r>
               <w:rPr>
                 <w:rStyle w:val="Hipervnculo"/>
@@ -1356,7 +1350,6 @@
                 <w:b/>
                 <w:bCs/>
                 <w:noProof/>
-                <w:color w:val="auto"/>
                 <w:sz w:val="24"/>
                 <w:szCs w:val="24"/>
               </w:rPr>
@@ -1364,7 +1357,6 @@
             </w:r>
             <w:r>
               <w:rPr>
-                <w:rFonts w:ascii="Calibri" w:hAnsi="Calibri" w:cs="Calibri"/>
                 <w:noProof/>
                 <w:webHidden/>
                 <w:sz w:val="24"/>
@@ -1374,7 +1366,6 @@
             </w:r>
             <w:r>
               <w:rPr>
-                <w:rFonts w:ascii="Calibri" w:hAnsi="Calibri" w:cs="Calibri"/>
                 <w:noProof/>
                 <w:webHidden/>
                 <w:sz w:val="24"/>
@@ -1384,17 +1375,15 @@
             </w:r>
             <w:r>
               <w:rPr>
-                <w:rFonts w:ascii="Calibri" w:hAnsi="Calibri" w:cs="Calibri"/>
                 <w:noProof/>
                 <w:webHidden/>
                 <w:sz w:val="24"/>
                 <w:szCs w:val="24"/>
               </w:rPr>
-              <w:instrText xml:space="preserve"> PAGEREF _Toc180172107 \h </w:instrText>
+              <w:instrText xml:space="preserve"> PAGEREF _Toc180177147 \h </w:instrText>
             </w:r>
             <w:r>
               <w:rPr>
-                <w:rFonts w:ascii="Calibri" w:hAnsi="Calibri" w:cs="Calibri"/>
                 <w:noProof/>
                 <w:webHidden/>
                 <w:sz w:val="24"/>
@@ -1403,7 +1392,6 @@
             </w:r>
             <w:r>
               <w:rPr>
-                <w:rFonts w:ascii="Calibri" w:hAnsi="Calibri" w:cs="Calibri"/>
                 <w:noProof/>
                 <w:webHidden/>
                 <w:sz w:val="24"/>
@@ -1413,7 +1401,6 @@
             </w:r>
             <w:r>
               <w:rPr>
-                <w:rFonts w:ascii="Calibri" w:hAnsi="Calibri" w:cs="Calibri"/>
                 <w:noProof/>
                 <w:webHidden/>
                 <w:sz w:val="24"/>
@@ -1423,7 +1410,97 @@
             </w:r>
             <w:r>
               <w:rPr>
+                <w:noProof/>
+                <w:webHidden/>
+                <w:sz w:val="24"/>
+                <w:szCs w:val="24"/>
+              </w:rPr>
+              <w:fldChar w:fldCharType="end"/>
+            </w:r>
+          </w:hyperlink>
+        </w:p>
+        <w:p>
+          <w:pPr>
+            <w:pStyle w:val="TDC1"/>
+            <w:tabs>
+              <w:tab w:val="right" w:leader="dot" w:pos="8494"/>
+            </w:tabs>
+            <w:rPr>
+              <w:rFonts w:eastAsiaTheme="minorEastAsia"/>
+              <w:noProof/>
+              <w:sz w:val="24"/>
+              <w:szCs w:val="24"/>
+              <w:lang w:eastAsia="es-ES"/>
+            </w:rPr>
+          </w:pPr>
+          <w:hyperlink w:anchor="_Toc180177148" w:history="1">
+            <w:r>
+              <w:rPr>
+                <w:rStyle w:val="Hipervnculo"/>
                 <w:rFonts w:ascii="Calibri" w:hAnsi="Calibri" w:cs="Calibri"/>
+                <w:b/>
+                <w:bCs/>
+                <w:noProof/>
+                <w:sz w:val="24"/>
+                <w:szCs w:val="24"/>
+              </w:rPr>
+              <w:t>3.- Enlace Repositorio Github:</w:t>
+            </w:r>
+            <w:r>
+              <w:rPr>
+                <w:noProof/>
+                <w:webHidden/>
+                <w:sz w:val="24"/>
+                <w:szCs w:val="24"/>
+              </w:rPr>
+              <w:tab/>
+            </w:r>
+            <w:r>
+              <w:rPr>
+                <w:noProof/>
+                <w:webHidden/>
+                <w:sz w:val="24"/>
+                <w:szCs w:val="24"/>
+              </w:rPr>
+              <w:fldChar w:fldCharType="begin"/>
+            </w:r>
+            <w:r>
+              <w:rPr>
+                <w:noProof/>
+                <w:webHidden/>
+                <w:sz w:val="24"/>
+                <w:szCs w:val="24"/>
+              </w:rPr>
+              <w:instrText xml:space="preserve"> PAGEREF _Toc180177148 \h </w:instrText>
+            </w:r>
+            <w:r>
+              <w:rPr>
+                <w:noProof/>
+                <w:webHidden/>
+                <w:sz w:val="24"/>
+                <w:szCs w:val="24"/>
+              </w:rPr>
+            </w:r>
+            <w:r>
+              <w:rPr>
+                <w:noProof/>
+                <w:webHidden/>
+                <w:sz w:val="24"/>
+                <w:szCs w:val="24"/>
+              </w:rPr>
+              <w:fldChar w:fldCharType="separate"/>
+            </w:r>
+            <w:r>
+              <w:rPr>
+                <w:noProof/>
+                <w:webHidden/>
+                <w:sz w:val="24"/>
+                <w:szCs w:val="24"/>
+              </w:rPr>
+              <w:t>9</w:t>
+            </w:r>
+            <w:r>
+              <w:rPr>
                 <w:noProof/>
                 <w:webHidden/>
                 <w:sz w:val="24"/>
@@ -1483,7 +1560,7 @@
           <w:szCs w:val="24"/>
         </w:rPr>
       </w:pPr>
-      <w:bookmarkStart w:id="0" w:name="_Toc180172106"/>
+      <w:bookmarkStart w:id="0" w:name="_Toc180177146"/>
       <w:r>
         <w:rPr>
           <w:rFonts w:ascii="Calibri" w:hAnsi="Calibri" w:cs="Calibri"/>
@@ -1757,7 +1834,7 @@
           <w:noProof/>
         </w:rPr>
         <w:drawing>
-          <wp:inline distT="0" distB="0" distL="0" distR="0" wp14:anchorId="37FF8F21" wp14:editId="2F778275">
+          <wp:inline distT="0" distB="0" distL="0" distR="0" wp14:anchorId="37FF8F21" wp14:editId="213AD7BA">
             <wp:extent cx="5400040" cy="2868930"/>
             <wp:effectExtent l="19050" t="19050" r="10160" b="26670"/>
             <wp:docPr id="820842354" name="Imagen 6" descr="Interfaz de usuario gráfica&#10;&#10;Descripción generada automáticamente"/>
@@ -1874,7 +1951,7 @@
         </w:rPr>
         <w:lastRenderedPageBreak/>
         <w:drawing>
-          <wp:anchor distT="0" distB="0" distL="114300" distR="114300" simplePos="0" relativeHeight="251667456" behindDoc="0" locked="0" layoutInCell="1" allowOverlap="1" wp14:anchorId="56A0E3EE" wp14:editId="34B8C558">
+          <wp:anchor distT="0" distB="0" distL="114300" distR="114300" simplePos="0" relativeHeight="251667456" behindDoc="0" locked="0" layoutInCell="1" allowOverlap="1" wp14:anchorId="56A0E3EE" wp14:editId="12D8C644">
             <wp:simplePos x="0" y="0"/>
             <wp:positionH relativeFrom="margin">
               <wp:align>right</wp:align>
@@ -2256,7 +2333,7 @@
           <w:szCs w:val="24"/>
         </w:rPr>
         <w:drawing>
-          <wp:inline distT="0" distB="0" distL="0" distR="0" wp14:anchorId="585BE01C" wp14:editId="1FD475D2">
+          <wp:inline distT="0" distB="0" distL="0" distR="0" wp14:anchorId="585BE01C" wp14:editId="2329BA32">
             <wp:extent cx="5400040" cy="2841625"/>
             <wp:effectExtent l="19050" t="19050" r="10160" b="15875"/>
             <wp:docPr id="658235474" name="Imagen 14" descr="Captura de pantalla de computadora&#10;&#10;Descripción generada automáticamente"/>
@@ -2332,7 +2409,7 @@
           <w:szCs w:val="24"/>
         </w:rPr>
       </w:pPr>
-      <w:bookmarkStart w:id="1" w:name="_Toc180172107"/>
+      <w:bookmarkStart w:id="1" w:name="_Toc180177147"/>
       <w:r>
         <w:rPr>
           <w:rFonts w:ascii="Calibri" w:hAnsi="Calibri" w:cs="Calibri"/>
@@ -2430,7 +2507,7 @@
           <w:szCs w:val="24"/>
         </w:rPr>
         <w:drawing>
-          <wp:inline distT="0" distB="0" distL="0" distR="0" wp14:anchorId="040FB23A" wp14:editId="6CD76F44">
+          <wp:inline distT="0" distB="0" distL="0" distR="0" wp14:anchorId="040FB23A" wp14:editId="5601EE8F">
             <wp:extent cx="5400040" cy="2825750"/>
             <wp:effectExtent l="19050" t="19050" r="10160" b="12700"/>
             <wp:docPr id="1058154804" name="Imagen 16" descr="Interfaz de usuario gráfica&#10;&#10;Descripción generada automáticamente"/>
@@ -2509,7 +2586,7 @@
         </w:rPr>
         <w:lastRenderedPageBreak/>
         <w:drawing>
-          <wp:anchor distT="0" distB="0" distL="114300" distR="114300" simplePos="0" relativeHeight="251668480" behindDoc="0" locked="0" layoutInCell="1" allowOverlap="1" wp14:anchorId="1AAAAB9F" wp14:editId="4F9D9E87">
+          <wp:anchor distT="0" distB="0" distL="114300" distR="114300" simplePos="0" relativeHeight="251668480" behindDoc="0" locked="0" layoutInCell="1" allowOverlap="1" wp14:anchorId="1AAAAB9F" wp14:editId="77D2332B">
             <wp:simplePos x="0" y="0"/>
             <wp:positionH relativeFrom="margin">
               <wp:align>left</wp:align>
@@ -2641,7 +2718,7 @@
           <w:szCs w:val="24"/>
         </w:rPr>
         <w:drawing>
-          <wp:inline distT="0" distB="0" distL="0" distR="0" wp14:anchorId="0AE27846" wp14:editId="657EE17E">
+          <wp:inline distT="0" distB="0" distL="0" distR="0" wp14:anchorId="0AE27846" wp14:editId="611B8535">
             <wp:extent cx="5400040" cy="2853055"/>
             <wp:effectExtent l="19050" t="19050" r="10160" b="23495"/>
             <wp:docPr id="760774004" name="Imagen 20" descr="Interfaz de usuario gráfica, Sitio web&#10;&#10;Descripción generada automáticamente"/>
@@ -2849,7 +2926,7 @@
           <w:szCs w:val="24"/>
         </w:rPr>
         <w:drawing>
-          <wp:inline distT="0" distB="0" distL="0" distR="0" wp14:anchorId="43677F9A" wp14:editId="08454BF0">
+          <wp:inline distT="0" distB="0" distL="0" distR="0" wp14:anchorId="43677F9A" wp14:editId="71BFAB4C">
             <wp:extent cx="5400040" cy="2841625"/>
             <wp:effectExtent l="19050" t="19050" r="10160" b="15875"/>
             <wp:docPr id="1392086471" name="Imagen 24" descr="Interfaz de usuario gráfica&#10;&#10;Descripción generada automáticamente"/>
@@ -2997,7 +3074,7 @@
           <w:szCs w:val="24"/>
         </w:rPr>
         <w:drawing>
-          <wp:inline distT="0" distB="0" distL="0" distR="0" wp14:anchorId="28C38EF0" wp14:editId="509BE8F8">
+          <wp:inline distT="0" distB="0" distL="0" distR="0" wp14:anchorId="28C38EF0" wp14:editId="10C5078F">
             <wp:extent cx="5400040" cy="2857500"/>
             <wp:effectExtent l="19050" t="19050" r="10160" b="19050"/>
             <wp:docPr id="1267383482" name="Imagen 26" descr="Captura de pantalla de computadora&#10;&#10;Descripción generada automáticamente"/>
@@ -3072,6 +3149,7 @@
           <w:szCs w:val="24"/>
         </w:rPr>
       </w:pPr>
+      <w:bookmarkStart w:id="2" w:name="_Toc180177148"/>
       <w:r>
         <w:rPr>
           <w:rFonts w:ascii="Calibri" w:hAnsi="Calibri" w:cs="Calibri"/>
@@ -3081,13 +3159,74 @@
           <w:sz w:val="24"/>
           <w:szCs w:val="24"/>
         </w:rPr>
-        <w:t xml:space="preserve">3.- Enlace Repositorio Github: </w:t>
+        <w:t>3.- Enlace Repositorio Github:</w:t>
       </w:r>
+      <w:bookmarkEnd w:id="2"/>
+      <w:r>
+        <w:rPr>
+          <w:rFonts w:ascii="Calibri" w:hAnsi="Calibri" w:cs="Calibri"/>
+          <w:b/>
+          <w:bCs/>
+          <w:color w:val="3A7C22" w:themeColor="accent6" w:themeShade="BF"/>
+          <w:sz w:val="24"/>
+          <w:szCs w:val="24"/>
+        </w:rPr>
+        <w:t xml:space="preserve"> </w:t>
+      </w:r>
     </w:p>
     <w:p/>
+    <w:p>
+      <w:pPr>
+        <w:jc w:val="both"/>
+        <w:rPr>
+          <w:rFonts w:ascii="Calibri" w:hAnsi="Calibri" w:cs="Calibri"/>
+          <w:b/>
+          <w:bCs/>
+          <w:sz w:val="24"/>
+          <w:szCs w:val="24"/>
+        </w:rPr>
+      </w:pPr>
+      <w:hyperlink r:id="rId20" w:history="1">
+        <w:r>
+          <w:rPr>
+            <w:rStyle w:val="Hipervnculo"/>
+            <w:rFonts w:ascii="Calibri" w:hAnsi="Calibri" w:cs="Calibri"/>
+            <w:b/>
+            <w:bCs/>
+            <w:sz w:val="24"/>
+            <w:szCs w:val="24"/>
+          </w:rPr>
+          <w:t>https://github.com/jmolmar-dev/Equipo_01_T02_B01.git</w:t>
+        </w:r>
+      </w:hyperlink>
+    </w:p>
+    <w:p>
+      <w:pPr>
+        <w:jc w:val="both"/>
+        <w:rPr>
+          <w:rFonts w:ascii="Calibri" w:hAnsi="Calibri" w:cs="Calibri"/>
+          <w:b/>
+          <w:bCs/>
+          <w:sz w:val="24"/>
+          <w:szCs w:val="24"/>
+        </w:rPr>
+      </w:pPr>
+    </w:p>
+    <w:p>
+      <w:pPr>
+        <w:jc w:val="both"/>
+        <w:rPr>
+          <w:rFonts w:ascii="Calibri" w:hAnsi="Calibri" w:cs="Calibri"/>
+          <w:b/>
+          <w:bCs/>
+          <w:sz w:val="24"/>
+          <w:szCs w:val="24"/>
+        </w:rPr>
+      </w:pPr>
+    </w:p>
     <w:sectPr>
-      <w:headerReference w:type="default" r:id="rId20"/>
-      <w:footerReference w:type="default" r:id="rId21"/>
+      <w:headerReference w:type="default" r:id="rId21"/>
+      <w:footerReference w:type="default" r:id="rId22"/>
       <w:pgSz w:w="11906" w:h="16838"/>
       <w:pgMar w:top="1417" w:right="1701" w:bottom="1417" w:left="1701" w:header="708" w:footer="708" w:gutter="0"/>
       <w:pgNumType w:start="0"/>
@@ -4537,6 +4676,18 @@
       <w:u w:val="single"/>
     </w:rPr>
   </w:style>
+  <w:style w:type="character" w:styleId="Mencinsinresolver">
+    <w:name w:val="Unresolved Mention"/>
+    <w:basedOn w:val="Fuentedeprrafopredeter"/>
+    <w:uiPriority w:val="99"/>
+    <w:semiHidden/>
+    <w:unhideWhenUsed/>
+    <w:rsid w:val="00C83897"/>
+    <w:rPr>
+      <w:color w:val="605E5C"/>
+      <w:shd w:val="clear" w:color="auto" w:fill="E1DFDD"/>
+    </w:rPr>
+  </w:style>
 </w:styles>
 </file>
 

</xml_diff>